<commit_message>
Documentación - Actualización Plan SQA
Se añaden detalles faltantes en cuanto a los tipos de revisiones de los productos claves para garantía de calidad.
</commit_message>
<xml_diff>
--- a/Fases_de_desarrollo/02-Elaboracion/07- Gestion de Calidad/Plan SQA.docx
+++ b/Fases_de_desarrollo/02-Elaboracion/07- Gestion de Calidad/Plan SQA.docx
@@ -4329,7 +4329,16 @@
         <w:t xml:space="preserve"> (Se deben realizar la revisión técnica formal (RTF)</w:t>
       </w:r>
       <w:r>
-        <w:t>, no deben existir inconsistencias en los diagramas UML, debe garantizar la seguridad, se debe poder verificar que el código es exactamente el mismo que el del diseño</w:t>
+        <w:t>,</w:t>
+      </w:r>
+      <w:r>
+        <w:t xml:space="preserve"> debe seguir el modelo MVC (principios de encapsulamiento, separación y responsabilidades),</w:t>
+      </w:r>
+      <w:r>
+        <w:t xml:space="preserve"> no deben existir inconsistencias en los diagramas UML, debe garantizar la seguridad, se debe poder verificar que el código es exactamente el mismo que el del diseño</w:t>
+      </w:r>
+      <w:r>
+        <w:t>, se debe garantizar que las decisiones de diseño no afecten negativamente el control de acceso y manejo seguro de datos</w:t>
       </w:r>
       <w:r>
         <w:t>).</w:t>
@@ -4350,7 +4359,13 @@
         <w:t>Arquitectura del Sistema</w:t>
       </w:r>
       <w:r>
-        <w:t xml:space="preserve"> (Se deben realizar la revisión técnica formal (RTF)).</w:t>
+        <w:t xml:space="preserve"> (Se deben realizar la revisión técnica formal (RTF)</w:t>
+      </w:r>
+      <w:r>
+        <w:t>, se debe verificar que no exista inconsistencia en la modularidad, es decir que esté bien estructurado en módulos o componentes independientes con una interacción clara entre ellos asegurando la escalabilidad y mantenibilidad permitiendo además que se realicen desarrollos/modificaciones sin afectar a todo el sistema,  Se debe cumplir con RNF básico como tolerancia a fallos o seguridad, se debe garantizar que la arquitectura siga estándares tecnológicos en el proyecto para la comunicación entre equipos, que sea flexible para prever posibles ajustes futuros reduciendo costo y complejidad</w:t>
+      </w:r>
+      <w:r>
+        <w:t>).</w:t>
       </w:r>
     </w:p>
     <w:p>
@@ -4413,7 +4428,11 @@
         <w:t>Manual de Usuario</w:t>
       </w:r>
       <w:r>
-        <w:t xml:space="preserve"> (Se deberán hacer pruebas con usuarios reales (UAT) para obtener retroalimentación directa, RTF de manual para verificar que el manual cubra todos los flujos de trabajo y escenarios, estandarización del lenguaje ya que debe ser sencillo y directo con un formato uniforme y consistente, se debe validar la estructura para que sea intuitiva y lógica para facilitar la navegación y búsqueda de información).</w:t>
+        <w:t xml:space="preserve"> (Se deberán hacer pruebas con usuarios reales (UAT) para obtener retroalimentación directa, RTF de manual para verificar que el manual cubra todos los flujos de trabajo y escenarios, estandarización del lenguaje ya que debe ser sencillo y </w:t>
+      </w:r>
+      <w:r>
+        <w:lastRenderedPageBreak/>
+        <w:t>directo con un formato uniforme y consistente, se debe validar la estructura para que sea intuitiva y lógica para facilitar la navegación y búsqueda de información).</w:t>
       </w:r>
     </w:p>
     <w:p>
@@ -4494,7 +4513,6 @@
         <w:ind w:left="1418" w:hanging="284"/>
       </w:pPr>
       <w:r>
-        <w:lastRenderedPageBreak/>
         <w:t>Precisión de resultados: Evalúa la precisión cumple con los resultados esperados.</w:t>
       </w:r>
     </w:p>
@@ -4725,6 +4743,7 @@
       <w:bookmarkStart w:id="9" w:name="_Toc21938340"/>
       <w:bookmarkStart w:id="10" w:name="_Toc177224007"/>
       <w:r>
+        <w:lastRenderedPageBreak/>
         <w:t>Revisar cada producto</w:t>
       </w:r>
       <w:bookmarkEnd w:id="9"/>
@@ -4809,7 +4828,6 @@
     </w:p>
     <w:p>
       <w:r>
-        <w:lastRenderedPageBreak/>
         <w:t xml:space="preserve">Para ello se adjuntara una plantilla Excel a modo de checklist como anexo para llevar el control de las revisiones durante las iteraciones llamado: ChecklistProductoClave, que contendrá distintas hojas correspondientes a los chequeos antes de la entrega correspondiente, si bien la Revisión SQA contemplara los productos </w:t>
       </w:r>
       <w:r>
@@ -4992,6 +5010,7 @@
         <w:ind w:left="0" w:firstLine="0"/>
       </w:pPr>
       <w:r>
+        <w:lastRenderedPageBreak/>
         <w:t>Se recoger</w:t>
       </w:r>
       <w:r>
@@ -5101,7 +5120,6 @@
         <w:ind w:left="0" w:firstLine="0"/>
       </w:pPr>
       <w:r>
-        <w:lastRenderedPageBreak/>
         <w:br/>
         <w:t>Antes de comenzar, se debe verificar en los informes de revisión previos que todas las desviaciones fueron corregidas, si no fuese así, las faltantes se incluyen para ser evaluadas.</w:t>
       </w:r>
@@ -5333,6 +5351,7 @@
       </w:pPr>
       <w:bookmarkStart w:id="16" w:name="_Toc177224011"/>
       <w:r>
+        <w:lastRenderedPageBreak/>
         <w:t>Documentación/entregables:</w:t>
       </w:r>
       <w:bookmarkEnd w:id="16"/>
@@ -5448,7 +5467,6 @@
         <w:ind w:left="993" w:hanging="284"/>
       </w:pPr>
       <w:r>
-        <w:lastRenderedPageBreak/>
         <w:t>Plan de riesgos.</w:t>
       </w:r>
     </w:p>
@@ -5665,6 +5683,7 @@
         <w:ind w:left="1418" w:hanging="142"/>
       </w:pPr>
       <w:r>
+        <w:lastRenderedPageBreak/>
         <w:t>Análisis del error: (entender cómo y porque ocurrió).</w:t>
       </w:r>
     </w:p>
@@ -5790,7 +5809,6 @@
         <w:ind w:left="1134" w:hanging="425"/>
       </w:pPr>
       <w:r>
-        <w:lastRenderedPageBreak/>
         <w:t>Iniciar nuevamente el ciclo de prevención ejecutando la tarea revisada y corrigiendo cualquier defecto identificado.</w:t>
       </w:r>
     </w:p>
@@ -5981,7 +5999,11 @@
         <w:t>Los integrantes de la cátedra de Laboratorio de desarrollo de software</w:t>
       </w:r>
       <w:r>
-        <w:t xml:space="preserve"> (nuestro cliente) deberá obtener como resultado del proyecto una especificación adecuada a sus necesidades en el área de alcance del proyecto, de acuerdo al compromiso inicial del trabajo y a los cambios que este haya sufrido a lo largo del proyecto, que cubra aquellos aspectos que se haya acordado detallar con </w:t>
+        <w:t xml:space="preserve"> (nuestro cliente) deberá obtener como resultado del proyecto una especificación adecuada a sus necesidades en el área de alcance del proyecto, de acuerdo al compromiso inicial del trabajo y a los cambios que </w:t>
+      </w:r>
+      <w:r>
+        <w:lastRenderedPageBreak/>
+        <w:t xml:space="preserve">este haya sufrido a lo largo del proyecto, que cubra aquellos aspectos que se haya acordado detallar con </w:t>
       </w:r>
       <w:r>
         <w:t>él</w:t>
@@ -6098,7 +6120,6 @@
       <w:bookmarkStart w:id="23" w:name="_Toc53497912"/>
       <w:bookmarkStart w:id="24" w:name="_Toc177224018"/>
       <w:r>
-        <w:lastRenderedPageBreak/>
         <w:t>Modelos de Casos de Uso</w:t>
       </w:r>
       <w:bookmarkEnd w:id="23"/>
@@ -6282,6 +6303,7 @@
         <w:ind w:left="0" w:firstLine="0"/>
       </w:pPr>
       <w:r>
+        <w:lastRenderedPageBreak/>
         <w:t>Deberá describir los componentes y subcomponentes del diseño del software, incluyendo interfaces internas. Este documento deberá ser elaborado primero como Preliminar y luego será gradualmente extendido hasta llegar a obtener el Detallado.</w:t>
       </w:r>
     </w:p>
@@ -6355,7 +6377,6 @@
         <w:spacing w:before="0"/>
       </w:pPr>
       <w:r>
-        <w:lastRenderedPageBreak/>
         <w:t>La implementación de todo requerimiento a incorporar debe estar contemplada en por lo menos un elemento del diseño</w:t>
       </w:r>
       <w:r>
@@ -6564,7 +6585,11 @@
         <w:t>os datos y entradas de control requeridos, así como la secuencia de entradas, opciones, limitaciones de programa y otros ítems necesarios para la</w:t>
       </w:r>
       <w:r>
-        <w:t xml:space="preserve"> ejecución exitosa del software (Para ello se emplearan estándares como ISO 25000 de funcionalidad, usabilidad y mantenibilidad).</w:t>
+        <w:t xml:space="preserve"> ejecución exitosa </w:t>
+      </w:r>
+      <w:r>
+        <w:lastRenderedPageBreak/>
+        <w:t>del software (Para ello se emplearan estándares como ISO 25000 de funcionalidad, usabilidad y mantenibilidad).</w:t>
       </w:r>
     </w:p>
     <w:p>
@@ -8134,7 +8159,7 @@
         <w:rFonts w:ascii="Cambria" w:hAnsi="Cambria" w:cs="Cambria"/>
         <w:noProof/>
       </w:rPr>
-      <w:t>18</w:t>
+      <w:t>19</w:t>
     </w:r>
     <w:r>
       <w:rPr>

</xml_diff>